<commit_message>
XGboost update with last best place
</commit_message>
<xml_diff>
--- a/data/Mano Duomenys/Etapu rezultatai.docx
+++ b/data/Mano Duomenys/Etapu rezultatai.docx
@@ -710,98 +710,663 @@
       <w:r>
         <w:t>) W':</w:t>
       </w:r>
+    </w:p>
+    <w:p/>
+    <w:p>
+      <w:r>
+        <w:t xml:space="preserve">              </w:t>
+      </w:r>
+      <w:proofErr w:type="spellStart"/>
+      <w:r>
+        <w:t>precision</w:t>
+      </w:r>
+      <w:proofErr w:type="spellEnd"/>
+      <w:r>
+        <w:t xml:space="preserve">    </w:t>
+      </w:r>
+      <w:proofErr w:type="spellStart"/>
+      <w:r>
+        <w:t>recall</w:t>
+      </w:r>
+      <w:proofErr w:type="spellEnd"/>
+      <w:r>
+        <w:t xml:space="preserve">  f1-score   </w:t>
+      </w:r>
+      <w:proofErr w:type="spellStart"/>
+      <w:r>
+        <w:t>support</w:t>
+      </w:r>
+      <w:proofErr w:type="spellEnd"/>
+    </w:p>
+    <w:p/>
+    <w:p>
+      <w:r>
+        <w:t xml:space="preserve">           0       0.95      0.95      0.95        42</w:t>
+      </w:r>
+    </w:p>
+    <w:p>
+      <w:r>
+        <w:t xml:space="preserve">           1       0.75      0.75      0.75         8</w:t>
+      </w:r>
+    </w:p>
+    <w:p/>
+    <w:p>
+      <w:r>
+        <w:t xml:space="preserve">    </w:t>
+      </w:r>
+      <w:proofErr w:type="spellStart"/>
+      <w:r>
+        <w:t>accuracy</w:t>
+      </w:r>
+      <w:proofErr w:type="spellEnd"/>
+      <w:r>
+        <w:t xml:space="preserve">                           0.92        50</w:t>
+      </w:r>
+    </w:p>
+    <w:p>
+      <w:r>
+        <w:t xml:space="preserve">   </w:t>
+      </w:r>
+      <w:proofErr w:type="spellStart"/>
+      <w:r>
+        <w:t>macro</w:t>
+      </w:r>
+      <w:proofErr w:type="spellEnd"/>
+      <w:r>
+        <w:t xml:space="preserve"> </w:t>
+      </w:r>
+      <w:proofErr w:type="spellStart"/>
+      <w:r>
+        <w:t>avg</w:t>
+      </w:r>
+      <w:proofErr w:type="spellEnd"/>
+      <w:r>
+        <w:t xml:space="preserve">       0.85      0.85      0.85        50</w:t>
+      </w:r>
+    </w:p>
+    <w:p>
+      <w:proofErr w:type="spellStart"/>
+      <w:r>
+        <w:t>weighted</w:t>
+      </w:r>
+      <w:proofErr w:type="spellEnd"/>
+      <w:r>
+        <w:t xml:space="preserve"> </w:t>
+      </w:r>
+      <w:proofErr w:type="spellStart"/>
+      <w:r>
+        <w:t>avg</w:t>
+      </w:r>
+      <w:proofErr w:type="spellEnd"/>
+      <w:r>
+        <w:t xml:space="preserve">       0.92      0.92      0.92        50</w:t>
+      </w:r>
+    </w:p>
+    <w:p/>
+    <w:p/>
+    <w:p/>
+    <w:p/>
+    <w:p/>
+    <w:p/>
+    <w:p/>
+    <w:p/>
+    <w:p/>
+    <w:p/>
+    <w:p/>
+    <w:p/>
+    <w:p/>
+    <w:p/>
+    <w:p/>
+    <w:p>
+      <w:pPr>
+        <w:spacing w:after="0" w:line="240" w:lineRule="auto"/>
+        <w:rPr>
+          <w:rFonts w:ascii="Calibri" w:eastAsia="Times New Roman" w:hAnsi="Calibri" w:cs="Calibri"/>
+          <w:color w:val="000000"/>
+          <w:lang w:val="en-US"/>
+        </w:rPr>
+      </w:pPr>
+      <w:r>
+        <w:rPr>
+          <w:rFonts w:ascii="Calibri" w:eastAsia="Times New Roman" w:hAnsi="Calibri" w:cs="Calibri"/>
+          <w:color w:val="000000"/>
+          <w:lang w:val="en-US"/>
+        </w:rPr>
+        <w:t>2025-03-23 10 (</w:t>
+      </w:r>
+      <w:proofErr w:type="gramStart"/>
+      <w:r>
+        <w:rPr>
+          <w:rFonts w:ascii="Calibri" w:eastAsia="Times New Roman" w:hAnsi="Calibri" w:cs="Calibri"/>
+          <w:color w:val="000000"/>
+          <w:lang w:val="en-US"/>
+        </w:rPr>
+        <w:t>12.5  Mass</w:t>
+      </w:r>
+      <w:proofErr w:type="gramEnd"/>
+      <w:r>
+        <w:rPr>
+          <w:rFonts w:ascii="Calibri" w:eastAsia="Times New Roman" w:hAnsi="Calibri" w:cs="Calibri"/>
+          <w:color w:val="000000"/>
+          <w:lang w:val="en-US"/>
+        </w:rPr>
+        <w:t xml:space="preserve"> Start Competition) W</w:t>
+      </w:r>
+      <w:r>
+        <w:rPr>
+          <w:rFonts w:ascii="Calibri" w:eastAsia="Times New Roman" w:hAnsi="Calibri" w:cs="Calibri"/>
+          <w:color w:val="000000"/>
+          <w:lang w:val="en-US"/>
+        </w:rPr>
+        <w:t xml:space="preserve"> </w:t>
+      </w:r>
+      <w:proofErr w:type="spellStart"/>
+      <w:r>
+        <w:rPr>
+          <w:rFonts w:ascii="Calibri" w:eastAsia="Times New Roman" w:hAnsi="Calibri" w:cs="Calibri"/>
+          <w:color w:val="000000"/>
+          <w:lang w:val="en-US"/>
+        </w:rPr>
+        <w:t>dalyvavimo</w:t>
+      </w:r>
+      <w:proofErr w:type="spellEnd"/>
+      <w:r>
+        <w:rPr>
+          <w:rFonts w:ascii="Calibri" w:eastAsia="Times New Roman" w:hAnsi="Calibri" w:cs="Calibri"/>
+          <w:color w:val="000000"/>
+          <w:lang w:val="en-US"/>
+        </w:rPr>
+        <w:t xml:space="preserve"> </w:t>
+      </w:r>
+      <w:proofErr w:type="spellStart"/>
+      <w:r>
+        <w:rPr>
+          <w:rFonts w:ascii="Calibri" w:eastAsia="Times New Roman" w:hAnsi="Calibri" w:cs="Calibri"/>
+          <w:color w:val="000000"/>
+          <w:lang w:val="en-US"/>
+        </w:rPr>
+        <w:t>prognozes</w:t>
+      </w:r>
+      <w:proofErr w:type="spellEnd"/>
+      <w:r>
+        <w:rPr>
+          <w:rFonts w:ascii="Calibri" w:eastAsia="Times New Roman" w:hAnsi="Calibri" w:cs="Calibri"/>
+          <w:color w:val="000000"/>
+          <w:lang w:val="en-US"/>
+        </w:rPr>
+        <w:t xml:space="preserve"> </w:t>
+      </w:r>
+      <w:proofErr w:type="spellStart"/>
+      <w:r>
+        <w:rPr>
+          <w:rFonts w:ascii="Calibri" w:eastAsia="Times New Roman" w:hAnsi="Calibri" w:cs="Calibri"/>
+          <w:color w:val="000000"/>
+          <w:lang w:val="en-US"/>
+        </w:rPr>
+        <w:t>svarbiausi</w:t>
+      </w:r>
+      <w:proofErr w:type="spellEnd"/>
+      <w:r>
+        <w:rPr>
+          <w:rFonts w:ascii="Calibri" w:eastAsia="Times New Roman" w:hAnsi="Calibri" w:cs="Calibri"/>
+          <w:color w:val="000000"/>
+          <w:lang w:val="en-US"/>
+        </w:rPr>
+        <w:t xml:space="preserve"> </w:t>
+      </w:r>
+      <w:proofErr w:type="spellStart"/>
+      <w:r>
+        <w:rPr>
+          <w:rFonts w:ascii="Calibri" w:eastAsia="Times New Roman" w:hAnsi="Calibri" w:cs="Calibri"/>
+          <w:color w:val="000000"/>
+          <w:lang w:val="en-US"/>
+        </w:rPr>
+        <w:t>pozymiai</w:t>
+      </w:r>
+      <w:proofErr w:type="spellEnd"/>
+    </w:p>
+    <w:p/>
+    <w:p>
+      <w:r>
+        <w:rPr>
+          <w:noProof/>
+          <w:lang w:val="en-US"/>
+        </w:rPr>
+        <w:drawing>
+          <wp:inline distT="0" distB="0" distL="0" distR="0" wp14:anchorId="4EC52BD6" wp14:editId="14A02F7B">
+            <wp:extent cx="6152515" cy="3692525"/>
+            <wp:effectExtent l="0" t="0" r="635" b="3175"/>
+            <wp:docPr id="1" name="Picture 1"/>
+            <wp:cNvGraphicFramePr>
+              <a:graphicFrameLocks xmlns:a="http://schemas.openxmlformats.org/drawingml/2006/main" noChangeAspect="1"/>
+            </wp:cNvGraphicFramePr>
+            <a:graphic xmlns:a="http://schemas.openxmlformats.org/drawingml/2006/main">
+              <a:graphicData uri="http://schemas.openxmlformats.org/drawingml/2006/picture">
+                <pic:pic xmlns:pic="http://schemas.openxmlformats.org/drawingml/2006/picture">
+                  <pic:nvPicPr>
+                    <pic:cNvPr id="1" name=""/>
+                    <pic:cNvPicPr/>
+                  </pic:nvPicPr>
+                  <pic:blipFill>
+                    <a:blip r:embed="rId4"/>
+                    <a:stretch>
+                      <a:fillRect/>
+                    </a:stretch>
+                  </pic:blipFill>
+                  <pic:spPr>
+                    <a:xfrm>
+                      <a:off x="0" y="0"/>
+                      <a:ext cx="6152515" cy="3692525"/>
+                    </a:xfrm>
+                    <a:prstGeom prst="rect">
+                      <a:avLst/>
+                    </a:prstGeom>
+                  </pic:spPr>
+                </pic:pic>
+              </a:graphicData>
+            </a:graphic>
+          </wp:inline>
+        </w:drawing>
+      </w:r>
+    </w:p>
+    <w:p>
+      <w:pPr>
+        <w:spacing w:after="0" w:line="240" w:lineRule="auto"/>
+        <w:rPr>
+          <w:rFonts w:ascii="Calibri" w:eastAsia="Times New Roman" w:hAnsi="Calibri" w:cs="Calibri"/>
+          <w:color w:val="000000"/>
+          <w:lang w:val="en-US"/>
+        </w:rPr>
+      </w:pPr>
+      <w:r>
+        <w:rPr>
+          <w:rFonts w:ascii="Calibri" w:eastAsia="Times New Roman" w:hAnsi="Calibri" w:cs="Calibri"/>
+          <w:color w:val="000000"/>
+          <w:lang w:val="en-US"/>
+        </w:rPr>
+        <w:t>2024-01-05 04 (</w:t>
+      </w:r>
+      <w:proofErr w:type="gramStart"/>
+      <w:r>
+        <w:rPr>
+          <w:rFonts w:ascii="Calibri" w:eastAsia="Times New Roman" w:hAnsi="Calibri" w:cs="Calibri"/>
+          <w:color w:val="000000"/>
+          <w:lang w:val="en-US"/>
+        </w:rPr>
+        <w:t>7.5  Sprint</w:t>
+      </w:r>
+      <w:proofErr w:type="gramEnd"/>
+      <w:r>
+        <w:rPr>
+          <w:rFonts w:ascii="Calibri" w:eastAsia="Times New Roman" w:hAnsi="Calibri" w:cs="Calibri"/>
+          <w:color w:val="000000"/>
+          <w:lang w:val="en-US"/>
+        </w:rPr>
+        <w:t xml:space="preserve"> Competition) W</w:t>
+      </w:r>
+      <w:r>
+        <w:rPr>
+          <w:rFonts w:ascii="Calibri" w:eastAsia="Times New Roman" w:hAnsi="Calibri" w:cs="Calibri"/>
+          <w:color w:val="000000"/>
+          <w:lang w:val="en-US"/>
+        </w:rPr>
+        <w:t xml:space="preserve"> </w:t>
+      </w:r>
+      <w:proofErr w:type="spellStart"/>
+      <w:r>
+        <w:rPr>
+          <w:rFonts w:ascii="Calibri" w:eastAsia="Times New Roman" w:hAnsi="Calibri" w:cs="Calibri"/>
+          <w:color w:val="000000"/>
+          <w:lang w:val="en-US"/>
+        </w:rPr>
+        <w:t>etapo</w:t>
+      </w:r>
+      <w:proofErr w:type="spellEnd"/>
+      <w:r>
+        <w:rPr>
+          <w:rFonts w:ascii="Calibri" w:eastAsia="Times New Roman" w:hAnsi="Calibri" w:cs="Calibri"/>
+          <w:color w:val="000000"/>
+          <w:lang w:val="en-US"/>
+        </w:rPr>
+        <w:t xml:space="preserve"> </w:t>
+      </w:r>
+      <w:proofErr w:type="spellStart"/>
+      <w:r>
+        <w:rPr>
+          <w:rFonts w:ascii="Calibri" w:eastAsia="Times New Roman" w:hAnsi="Calibri" w:cs="Calibri"/>
+          <w:color w:val="000000"/>
+          <w:lang w:val="en-US"/>
+        </w:rPr>
+        <w:t>dalyvavimo</w:t>
+      </w:r>
+      <w:proofErr w:type="spellEnd"/>
+      <w:r>
+        <w:rPr>
+          <w:rFonts w:ascii="Calibri" w:eastAsia="Times New Roman" w:hAnsi="Calibri" w:cs="Calibri"/>
+          <w:color w:val="000000"/>
+          <w:lang w:val="en-US"/>
+        </w:rPr>
+        <w:t xml:space="preserve"> </w:t>
+      </w:r>
+      <w:proofErr w:type="spellStart"/>
+      <w:r>
+        <w:rPr>
+          <w:rFonts w:ascii="Calibri" w:eastAsia="Times New Roman" w:hAnsi="Calibri" w:cs="Calibri"/>
+          <w:color w:val="000000"/>
+          <w:lang w:val="en-US"/>
+        </w:rPr>
+        <w:t>prognozes</w:t>
+      </w:r>
+      <w:proofErr w:type="spellEnd"/>
+      <w:r>
+        <w:rPr>
+          <w:rFonts w:ascii="Calibri" w:eastAsia="Times New Roman" w:hAnsi="Calibri" w:cs="Calibri"/>
+          <w:color w:val="000000"/>
+          <w:lang w:val="en-US"/>
+        </w:rPr>
+        <w:t xml:space="preserve"> </w:t>
+      </w:r>
+      <w:proofErr w:type="spellStart"/>
+      <w:r>
+        <w:rPr>
+          <w:rFonts w:ascii="Calibri" w:eastAsia="Times New Roman" w:hAnsi="Calibri" w:cs="Calibri"/>
+          <w:color w:val="000000"/>
+          <w:lang w:val="en-US"/>
+        </w:rPr>
+        <w:t>svarbiausi</w:t>
+      </w:r>
+      <w:proofErr w:type="spellEnd"/>
+      <w:r>
+        <w:rPr>
+          <w:rFonts w:ascii="Calibri" w:eastAsia="Times New Roman" w:hAnsi="Calibri" w:cs="Calibri"/>
+          <w:color w:val="000000"/>
+          <w:lang w:val="en-US"/>
+        </w:rPr>
+        <w:t xml:space="preserve"> </w:t>
+      </w:r>
+      <w:proofErr w:type="spellStart"/>
+      <w:r>
+        <w:rPr>
+          <w:rFonts w:ascii="Calibri" w:eastAsia="Times New Roman" w:hAnsi="Calibri" w:cs="Calibri"/>
+          <w:color w:val="000000"/>
+          <w:lang w:val="en-US"/>
+        </w:rPr>
+        <w:t>pozymiai</w:t>
+      </w:r>
+      <w:proofErr w:type="spellEnd"/>
+    </w:p>
+    <w:p/>
+    <w:p>
+      <w:r>
+        <w:rPr>
+          <w:noProof/>
+          <w:lang w:val="en-US"/>
+        </w:rPr>
+        <w:drawing>
+          <wp:inline distT="0" distB="0" distL="0" distR="0" wp14:anchorId="26BCD99D" wp14:editId="0B3A73E9">
+            <wp:extent cx="5553075" cy="3326458"/>
+            <wp:effectExtent l="0" t="0" r="0" b="7620"/>
+            <wp:docPr id="2" name="Picture 2"/>
+            <wp:cNvGraphicFramePr>
+              <a:graphicFrameLocks xmlns:a="http://schemas.openxmlformats.org/drawingml/2006/main" noChangeAspect="1"/>
+            </wp:cNvGraphicFramePr>
+            <a:graphic xmlns:a="http://schemas.openxmlformats.org/drawingml/2006/main">
+              <a:graphicData uri="http://schemas.openxmlformats.org/drawingml/2006/picture">
+                <pic:pic xmlns:pic="http://schemas.openxmlformats.org/drawingml/2006/picture">
+                  <pic:nvPicPr>
+                    <pic:cNvPr id="1" name=""/>
+                    <pic:cNvPicPr/>
+                  </pic:nvPicPr>
+                  <pic:blipFill>
+                    <a:blip r:embed="rId5"/>
+                    <a:stretch>
+                      <a:fillRect/>
+                    </a:stretch>
+                  </pic:blipFill>
+                  <pic:spPr>
+                    <a:xfrm>
+                      <a:off x="0" y="0"/>
+                      <a:ext cx="5556619" cy="3328581"/>
+                    </a:xfrm>
+                    <a:prstGeom prst="rect">
+                      <a:avLst/>
+                    </a:prstGeom>
+                  </pic:spPr>
+                </pic:pic>
+              </a:graphicData>
+            </a:graphic>
+          </wp:inline>
+        </w:drawing>
+      </w:r>
+    </w:p>
+    <w:p>
+      <w:pPr>
+        <w:spacing w:after="0" w:line="240" w:lineRule="auto"/>
+        <w:rPr>
+          <w:rFonts w:ascii="Calibri" w:eastAsia="Times New Roman" w:hAnsi="Calibri" w:cs="Calibri"/>
+          <w:color w:val="000000"/>
+          <w:lang w:val="en-US"/>
+        </w:rPr>
+      </w:pPr>
+      <w:r>
+        <w:rPr>
+          <w:rFonts w:ascii="Calibri" w:eastAsia="Times New Roman" w:hAnsi="Calibri" w:cs="Calibri"/>
+          <w:color w:val="000000"/>
+          <w:lang w:val="en-US"/>
+        </w:rPr>
+        <w:lastRenderedPageBreak/>
+        <w:t>2024-01-05 04 (</w:t>
+      </w:r>
+      <w:proofErr w:type="gramStart"/>
+      <w:r>
+        <w:rPr>
+          <w:rFonts w:ascii="Calibri" w:eastAsia="Times New Roman" w:hAnsi="Calibri" w:cs="Calibri"/>
+          <w:color w:val="000000"/>
+          <w:lang w:val="en-US"/>
+        </w:rPr>
+        <w:t>7.5  Sprint</w:t>
+      </w:r>
+      <w:proofErr w:type="gramEnd"/>
+      <w:r>
+        <w:rPr>
+          <w:rFonts w:ascii="Calibri" w:eastAsia="Times New Roman" w:hAnsi="Calibri" w:cs="Calibri"/>
+          <w:color w:val="000000"/>
+          <w:lang w:val="en-US"/>
+        </w:rPr>
+        <w:t xml:space="preserve"> Competition) W</w:t>
+      </w:r>
+      <w:r>
+        <w:rPr>
+          <w:rFonts w:ascii="Calibri" w:eastAsia="Times New Roman" w:hAnsi="Calibri" w:cs="Calibri"/>
+          <w:color w:val="000000"/>
+          <w:lang w:val="en-US"/>
+        </w:rPr>
+        <w:t xml:space="preserve"> </w:t>
+      </w:r>
+      <w:proofErr w:type="spellStart"/>
+      <w:r>
+        <w:rPr>
+          <w:rFonts w:ascii="Calibri" w:eastAsia="Times New Roman" w:hAnsi="Calibri" w:cs="Calibri"/>
+          <w:color w:val="000000"/>
+          <w:lang w:val="en-US"/>
+        </w:rPr>
+        <w:t>etapo</w:t>
+      </w:r>
+      <w:proofErr w:type="spellEnd"/>
+      <w:r>
+        <w:rPr>
+          <w:rFonts w:ascii="Calibri" w:eastAsia="Times New Roman" w:hAnsi="Calibri" w:cs="Calibri"/>
+          <w:color w:val="000000"/>
+          <w:lang w:val="en-US"/>
+        </w:rPr>
+        <w:t xml:space="preserve"> </w:t>
+      </w:r>
+      <w:proofErr w:type="spellStart"/>
+      <w:r>
+        <w:rPr>
+          <w:rFonts w:ascii="Calibri" w:eastAsia="Times New Roman" w:hAnsi="Calibri" w:cs="Calibri"/>
+          <w:color w:val="000000"/>
+          <w:lang w:val="en-US"/>
+        </w:rPr>
+        <w:t>vietos</w:t>
+      </w:r>
+      <w:proofErr w:type="spellEnd"/>
+      <w:r>
+        <w:rPr>
+          <w:rFonts w:ascii="Calibri" w:eastAsia="Times New Roman" w:hAnsi="Calibri" w:cs="Calibri"/>
+          <w:color w:val="000000"/>
+          <w:lang w:val="en-US"/>
+        </w:rPr>
+        <w:t xml:space="preserve"> </w:t>
+      </w:r>
+      <w:proofErr w:type="spellStart"/>
+      <w:r>
+        <w:rPr>
+          <w:rFonts w:ascii="Calibri" w:eastAsia="Times New Roman" w:hAnsi="Calibri" w:cs="Calibri"/>
+          <w:color w:val="000000"/>
+          <w:lang w:val="en-US"/>
+        </w:rPr>
+        <w:t>prognozes</w:t>
+      </w:r>
+      <w:proofErr w:type="spellEnd"/>
+      <w:r>
+        <w:rPr>
+          <w:rFonts w:ascii="Calibri" w:eastAsia="Times New Roman" w:hAnsi="Calibri" w:cs="Calibri"/>
+          <w:color w:val="000000"/>
+          <w:lang w:val="en-US"/>
+        </w:rPr>
+        <w:t xml:space="preserve"> </w:t>
+      </w:r>
+      <w:proofErr w:type="spellStart"/>
+      <w:r>
+        <w:rPr>
+          <w:rFonts w:ascii="Calibri" w:eastAsia="Times New Roman" w:hAnsi="Calibri" w:cs="Calibri"/>
+          <w:color w:val="000000"/>
+          <w:lang w:val="en-US"/>
+        </w:rPr>
+        <w:t>svarbiausi</w:t>
+      </w:r>
+      <w:proofErr w:type="spellEnd"/>
+      <w:r>
+        <w:rPr>
+          <w:rFonts w:ascii="Calibri" w:eastAsia="Times New Roman" w:hAnsi="Calibri" w:cs="Calibri"/>
+          <w:color w:val="000000"/>
+          <w:lang w:val="en-US"/>
+        </w:rPr>
+        <w:t xml:space="preserve"> </w:t>
+      </w:r>
+      <w:proofErr w:type="spellStart"/>
+      <w:r>
+        <w:rPr>
+          <w:rFonts w:ascii="Calibri" w:eastAsia="Times New Roman" w:hAnsi="Calibri" w:cs="Calibri"/>
+          <w:color w:val="000000"/>
+          <w:lang w:val="en-US"/>
+        </w:rPr>
+        <w:t>pozymiai</w:t>
+      </w:r>
+      <w:proofErr w:type="spellEnd"/>
+    </w:p>
+    <w:p>
+      <w:pPr>
+        <w:spacing w:after="0" w:line="240" w:lineRule="auto"/>
+        <w:rPr>
+          <w:rFonts w:ascii="Calibri" w:eastAsia="Times New Roman" w:hAnsi="Calibri" w:cs="Calibri"/>
+          <w:color w:val="000000"/>
+          <w:lang w:val="en-US"/>
+        </w:rPr>
+      </w:pPr>
+    </w:p>
+    <w:p>
+      <w:r>
+        <w:rPr>
+          <w:noProof/>
+          <w:lang w:val="en-US"/>
+        </w:rPr>
+        <w:drawing>
+          <wp:inline distT="0" distB="0" distL="0" distR="0" wp14:anchorId="4316C6DD" wp14:editId="71B4AA00">
+            <wp:extent cx="6152515" cy="3719195"/>
+            <wp:effectExtent l="0" t="0" r="635" b="0"/>
+            <wp:docPr id="3" name="Picture 3"/>
+            <wp:cNvGraphicFramePr>
+              <a:graphicFrameLocks xmlns:a="http://schemas.openxmlformats.org/drawingml/2006/main" noChangeAspect="1"/>
+            </wp:cNvGraphicFramePr>
+            <a:graphic xmlns:a="http://schemas.openxmlformats.org/drawingml/2006/main">
+              <a:graphicData uri="http://schemas.openxmlformats.org/drawingml/2006/picture">
+                <pic:pic xmlns:pic="http://schemas.openxmlformats.org/drawingml/2006/picture">
+                  <pic:nvPicPr>
+                    <pic:cNvPr id="1" name=""/>
+                    <pic:cNvPicPr/>
+                  </pic:nvPicPr>
+                  <pic:blipFill>
+                    <a:blip r:embed="rId6"/>
+                    <a:stretch>
+                      <a:fillRect/>
+                    </a:stretch>
+                  </pic:blipFill>
+                  <pic:spPr>
+                    <a:xfrm>
+                      <a:off x="0" y="0"/>
+                      <a:ext cx="6152515" cy="3719195"/>
+                    </a:xfrm>
+                    <a:prstGeom prst="rect">
+                      <a:avLst/>
+                    </a:prstGeom>
+                  </pic:spPr>
+                </pic:pic>
+              </a:graphicData>
+            </a:graphic>
+          </wp:inline>
+        </w:drawing>
+      </w:r>
+    </w:p>
+    <w:p>
+      <w:r>
+        <w:t>F1 priklausomybė nuo n-estimators</w:t>
+      </w:r>
       <w:bookmarkStart w:id="0" w:name="_GoBack"/>
       <w:bookmarkEnd w:id="0"/>
     </w:p>
-    <w:p/>
-    <w:p>
-      <w:r>
-        <w:t xml:space="preserve">              </w:t>
-      </w:r>
-      <w:proofErr w:type="spellStart"/>
-      <w:r>
-        <w:t>precision</w:t>
-      </w:r>
-      <w:proofErr w:type="spellEnd"/>
-      <w:r>
-        <w:t xml:space="preserve">    </w:t>
-      </w:r>
-      <w:proofErr w:type="spellStart"/>
-      <w:r>
-        <w:t>recall</w:t>
-      </w:r>
-      <w:proofErr w:type="spellEnd"/>
-      <w:r>
-        <w:t xml:space="preserve">  f1-score   </w:t>
-      </w:r>
-      <w:proofErr w:type="spellStart"/>
-      <w:r>
-        <w:t>support</w:t>
-      </w:r>
-      <w:proofErr w:type="spellEnd"/>
-    </w:p>
-    <w:p/>
-    <w:p>
-      <w:r>
-        <w:t xml:space="preserve">           0       0.95      0.95      0.95        42</w:t>
-      </w:r>
-    </w:p>
-    <w:p>
-      <w:r>
-        <w:t xml:space="preserve">           1       0.75      0.75      0.75         8</w:t>
-      </w:r>
-    </w:p>
-    <w:p/>
-    <w:p>
-      <w:r>
-        <w:t xml:space="preserve">    </w:t>
-      </w:r>
-      <w:proofErr w:type="spellStart"/>
-      <w:r>
-        <w:t>accuracy</w:t>
-      </w:r>
-      <w:proofErr w:type="spellEnd"/>
-      <w:r>
-        <w:t xml:space="preserve">                           0.92        50</w:t>
-      </w:r>
-    </w:p>
-    <w:p>
-      <w:r>
-        <w:t xml:space="preserve">   </w:t>
-      </w:r>
-      <w:proofErr w:type="spellStart"/>
-      <w:r>
-        <w:t>macro</w:t>
-      </w:r>
-      <w:proofErr w:type="spellEnd"/>
-      <w:r>
-        <w:t xml:space="preserve"> </w:t>
-      </w:r>
-      <w:proofErr w:type="spellStart"/>
-      <w:r>
-        <w:t>avg</w:t>
-      </w:r>
-      <w:proofErr w:type="spellEnd"/>
-      <w:r>
-        <w:t xml:space="preserve">       0.85      0.85      0.85        50</w:t>
-      </w:r>
-    </w:p>
-    <w:p>
-      <w:proofErr w:type="spellStart"/>
-      <w:r>
-        <w:t>weighted</w:t>
-      </w:r>
-      <w:proofErr w:type="spellEnd"/>
-      <w:r>
-        <w:t xml:space="preserve"> </w:t>
-      </w:r>
-      <w:proofErr w:type="spellStart"/>
-      <w:r>
-        <w:t>avg</w:t>
-      </w:r>
-      <w:proofErr w:type="spellEnd"/>
-      <w:r>
-        <w:t xml:space="preserve">       0.92      0.92      0.92        50</w:t>
+    <w:p>
+      <w:r>
+        <w:rPr>
+          <w:noProof/>
+          <w:lang w:val="en-US"/>
+        </w:rPr>
+        <w:drawing>
+          <wp:inline distT="0" distB="0" distL="0" distR="0" wp14:anchorId="7DB1FC9B" wp14:editId="60125F1C">
+            <wp:extent cx="6152515" cy="3596005"/>
+            <wp:effectExtent l="0" t="0" r="635" b="4445"/>
+            <wp:docPr id="5" name="Picture 5"/>
+            <wp:cNvGraphicFramePr>
+              <a:graphicFrameLocks xmlns:a="http://schemas.openxmlformats.org/drawingml/2006/main" noChangeAspect="1"/>
+            </wp:cNvGraphicFramePr>
+            <a:graphic xmlns:a="http://schemas.openxmlformats.org/drawingml/2006/main">
+              <a:graphicData uri="http://schemas.openxmlformats.org/drawingml/2006/picture">
+                <pic:pic xmlns:pic="http://schemas.openxmlformats.org/drawingml/2006/picture">
+                  <pic:nvPicPr>
+                    <pic:cNvPr id="1" name=""/>
+                    <pic:cNvPicPr/>
+                  </pic:nvPicPr>
+                  <pic:blipFill>
+                    <a:blip r:embed="rId7"/>
+                    <a:stretch>
+                      <a:fillRect/>
+                    </a:stretch>
+                  </pic:blipFill>
+                  <pic:spPr>
+                    <a:xfrm>
+                      <a:off x="0" y="0"/>
+                      <a:ext cx="6152515" cy="3596005"/>
+                    </a:xfrm>
+                    <a:prstGeom prst="rect">
+                      <a:avLst/>
+                    </a:prstGeom>
+                  </pic:spPr>
+                </pic:pic>
+              </a:graphicData>
+            </a:graphic>
+          </wp:inline>
+        </w:drawing>
       </w:r>
     </w:p>
     <w:sectPr>

</xml_diff>